<commit_message>
MODIFY /branches/Tan/Báo cáo về Open Source Vulnerability Database.docx    add a question about this report
</commit_message>
<xml_diff>
--- a/Báo cáo về  Open Source Vulnerability Database.docx
+++ b/Báo cáo về  Open Source Vulnerability Database.docx
@@ -48,7 +48,7 @@
                     </pic:cNvPicPr>
                   </pic:nvPicPr>
                   <pic:blipFill>
-                    <a:blip r:embed="rId4"/>
+                    <a:blip r:embed="rId5" cstate="print"/>
                     <a:srcRect/>
                     <a:stretch>
                       <a:fillRect/>
@@ -574,7 +574,7 @@
         <w:tab/>
         <w:t xml:space="preserve">Trước hết sử dụng đoạn mã SQL trong link sau </w:t>
       </w:r>
-      <w:hyperlink r:id="rId5" w:history="1">
+      <w:hyperlink r:id="rId6" w:history="1">
         <w:r>
           <w:rPr>
             <w:rStyle w:val="Hyperlink"/>
@@ -591,7 +591,7 @@
         <w:tab/>
         <w:t xml:space="preserve">Down file XML của OSVDB từ link </w:t>
       </w:r>
-      <w:hyperlink r:id="rId6" w:history="1">
+      <w:hyperlink r:id="rId7" w:history="1">
         <w:r>
           <w:rPr>
             <w:rStyle w:val="Hyperlink"/>
@@ -609,7 +609,7 @@
       <w:r>
         <w:t xml:space="preserve">tool sau </w:t>
       </w:r>
-      <w:hyperlink r:id="rId7" w:history="1">
+      <w:hyperlink r:id="rId8" w:history="1">
         <w:r>
           <w:rPr>
             <w:rStyle w:val="Hyperlink"/>
@@ -627,7 +627,29 @@
       </w:r>
     </w:p>
     <w:p/>
-    <w:p/>
+    <w:p>
+      <w:r>
+        <w:t>Question:</w:t>
+      </w:r>
+    </w:p>
+    <w:p>
+      <w:pPr>
+        <w:pStyle w:val="ListParagraph"/>
+        <w:numPr>
+          <w:ilvl w:val="0"/>
+          <w:numId w:val="1"/>
+        </w:numPr>
+      </w:pPr>
+      <w:r>
+        <w:t>[Thi]</w:t>
+      </w:r>
+      <w:r>
+        <w:t xml:space="preserve"> </w:t>
+      </w:r>
+      <w:r>
+        <w:t>Cấu trúc dữ liệu trong OSVDB là như thế nào? Nó không giống với cấu trúc các table trong cơ sở dữ liệu được tạo ra bằng đoạn SQL.</w:t>
+      </w:r>
+    </w:p>
     <w:sectPr>
       <w:pgSz w:w="12240" w:h="15840"/>
       <w:pgMar w:top="1440" w:right="1440" w:bottom="1440" w:left="1440" w:header="720" w:footer="720" w:gutter="0"/>
@@ -636,6 +658,103 @@
     </w:sectPr>
   </w:body>
 </w:document>
+</file>
+
+<file path=word/numbering.xml><?xml version="1.0" encoding="utf-8"?>
+<w:numbering xmlns:ve="http://schemas.openxmlformats.org/markup-compatibility/2006" xmlns:o="urn:schemas-microsoft-com:office:office" xmlns:r="http://schemas.openxmlformats.org/officeDocument/2006/relationships" xmlns:m="http://schemas.openxmlformats.org/officeDocument/2006/math" xmlns:v="urn:schemas-microsoft-com:vml" xmlns:wp="http://schemas.openxmlformats.org/drawingml/2006/wordprocessingDrawing" xmlns:w10="urn:schemas-microsoft-com:office:word" xmlns:w="http://schemas.openxmlformats.org/wordprocessingml/2006/main" xmlns:wne="http://schemas.microsoft.com/office/word/2006/wordml">
+  <w:abstractNum w:abstractNumId="0">
+    <w:nsid w:val="0296630A"/>
+    <w:multiLevelType w:val="hybridMultilevel"/>
+    <w:tmpl w:val="588C57A8"/>
+    <w:lvl w:ilvl="0" w:tplc="0409000F">
+      <w:start w:val="1"/>
+      <w:numFmt w:val="decimal"/>
+      <w:lvlText w:val="%1."/>
+      <w:lvlJc w:val="left"/>
+      <w:pPr>
+        <w:ind w:left="720" w:hanging="360"/>
+      </w:pPr>
+      <w:rPr>
+        <w:rFonts w:hint="default"/>
+      </w:rPr>
+    </w:lvl>
+    <w:lvl w:ilvl="1" w:tplc="04090019" w:tentative="1">
+      <w:start w:val="1"/>
+      <w:numFmt w:val="lowerLetter"/>
+      <w:lvlText w:val="%2."/>
+      <w:lvlJc w:val="left"/>
+      <w:pPr>
+        <w:ind w:left="1440" w:hanging="360"/>
+      </w:pPr>
+    </w:lvl>
+    <w:lvl w:ilvl="2" w:tplc="0409001B" w:tentative="1">
+      <w:start w:val="1"/>
+      <w:numFmt w:val="lowerRoman"/>
+      <w:lvlText w:val="%3."/>
+      <w:lvlJc w:val="right"/>
+      <w:pPr>
+        <w:ind w:left="2160" w:hanging="180"/>
+      </w:pPr>
+    </w:lvl>
+    <w:lvl w:ilvl="3" w:tplc="0409000F" w:tentative="1">
+      <w:start w:val="1"/>
+      <w:numFmt w:val="decimal"/>
+      <w:lvlText w:val="%4."/>
+      <w:lvlJc w:val="left"/>
+      <w:pPr>
+        <w:ind w:left="2880" w:hanging="360"/>
+      </w:pPr>
+    </w:lvl>
+    <w:lvl w:ilvl="4" w:tplc="04090019" w:tentative="1">
+      <w:start w:val="1"/>
+      <w:numFmt w:val="lowerLetter"/>
+      <w:lvlText w:val="%5."/>
+      <w:lvlJc w:val="left"/>
+      <w:pPr>
+        <w:ind w:left="3600" w:hanging="360"/>
+      </w:pPr>
+    </w:lvl>
+    <w:lvl w:ilvl="5" w:tplc="0409001B" w:tentative="1">
+      <w:start w:val="1"/>
+      <w:numFmt w:val="lowerRoman"/>
+      <w:lvlText w:val="%6."/>
+      <w:lvlJc w:val="right"/>
+      <w:pPr>
+        <w:ind w:left="4320" w:hanging="180"/>
+      </w:pPr>
+    </w:lvl>
+    <w:lvl w:ilvl="6" w:tplc="0409000F" w:tentative="1">
+      <w:start w:val="1"/>
+      <w:numFmt w:val="decimal"/>
+      <w:lvlText w:val="%7."/>
+      <w:lvlJc w:val="left"/>
+      <w:pPr>
+        <w:ind w:left="5040" w:hanging="360"/>
+      </w:pPr>
+    </w:lvl>
+    <w:lvl w:ilvl="7" w:tplc="04090019" w:tentative="1">
+      <w:start w:val="1"/>
+      <w:numFmt w:val="lowerLetter"/>
+      <w:lvlText w:val="%8."/>
+      <w:lvlJc w:val="left"/>
+      <w:pPr>
+        <w:ind w:left="5760" w:hanging="360"/>
+      </w:pPr>
+    </w:lvl>
+    <w:lvl w:ilvl="8" w:tplc="0409001B" w:tentative="1">
+      <w:start w:val="1"/>
+      <w:numFmt w:val="lowerRoman"/>
+      <w:lvlText w:val="%9."/>
+      <w:lvlJc w:val="right"/>
+      <w:pPr>
+        <w:ind w:left="6480" w:hanging="180"/>
+      </w:pPr>
+    </w:lvl>
+  </w:abstractNum>
+  <w:num w:numId="1">
+    <w:abstractNumId w:val="0"/>
+  </w:num>
+</w:numbering>
 </file>
 
 <file path=word/styles.xml><?xml version="1.0" encoding="utf-8"?>
@@ -867,6 +986,29 @@
       <w:color w:val="0000FF" w:themeColor="hyperlink"/>
       <w:u w:val="single"/>
     </w:rPr>
+  </w:style>
+  <w:style w:type="character" w:styleId="FollowedHyperlink">
+    <w:name w:val="FollowedHyperlink"/>
+    <w:basedOn w:val="DefaultParagraphFont"/>
+    <w:uiPriority w:val="99"/>
+    <w:semiHidden/>
+    <w:unhideWhenUsed/>
+    <w:rsid w:val="00053F2C"/>
+    <w:rPr>
+      <w:color w:val="800080" w:themeColor="followedHyperlink"/>
+      <w:u w:val="single"/>
+    </w:rPr>
+  </w:style>
+  <w:style w:type="paragraph" w:styleId="ListParagraph">
+    <w:name w:val="List Paragraph"/>
+    <w:basedOn w:val="Normal"/>
+    <w:uiPriority w:val="34"/>
+    <w:qFormat/>
+    <w:rsid w:val="00053F2C"/>
+    <w:pPr>
+      <w:ind w:left="720"/>
+      <w:contextualSpacing/>
+    </w:pPr>
   </w:style>
 </w:styles>
 </file>

</xml_diff>